<commit_message>
v3 requirement list 이상훈 + 한정민 + 정희송송
</commit_message>
<xml_diff>
--- a/T7RequirementList.docx
+++ b/T7RequirementList.docx
@@ -5,6 +5,7 @@
     <w:p>
       <w:pPr>
         <w:rPr>
+          <w:rFonts w:hint="eastAsia"/>
           <w:b/>
           <w:bCs/>
         </w:rPr>
@@ -16,6 +17,14 @@
           <w:bCs/>
         </w:rPr>
         <w:t xml:space="preserve">팀 코드: </w:t>
+      </w:r>
+      <w:r>
+        <w:rPr>
+          <w:rFonts w:hint="eastAsia"/>
+          <w:b/>
+          <w:bCs/>
+        </w:rPr>
+        <w:t>81967</w:t>
       </w:r>
     </w:p>
     <w:p>
@@ -41,6 +50,42 @@
         </w:rPr>
         <w:t>이상훈:</w:t>
       </w:r>
+      <w:r>
+        <w:rPr>
+          <w:rFonts w:hint="eastAsia"/>
+        </w:rPr>
+        <w:t xml:space="preserve"> </w:t>
+      </w:r>
+      <w:r>
+        <w:rPr>
+          <w:rFonts w:hint="eastAsia"/>
+        </w:rPr>
+        <w:t xml:space="preserve">Requirement List </w:t>
+      </w:r>
+      <w:r>
+        <w:rPr>
+          <w:rFonts w:hint="eastAsia"/>
+        </w:rPr>
+        <w:t>17</w:t>
+      </w:r>
+      <w:r>
+        <w:rPr>
+          <w:rFonts w:hint="eastAsia"/>
+        </w:rPr>
+        <w:t>~</w:t>
+      </w:r>
+      <w:r>
+        <w:rPr>
+          <w:rFonts w:hint="eastAsia"/>
+        </w:rPr>
+        <w:t>21</w:t>
+      </w:r>
+      <w:r>
+        <w:rPr>
+          <w:rFonts w:hint="eastAsia"/>
+        </w:rPr>
+        <w:t>에 해당하는 Requirement List 및 Use Case Description, Use Case Diagram 작성</w:t>
+      </w:r>
     </w:p>
     <w:p>
       <w:r>
@@ -51,11 +96,6 @@
       </w:r>
     </w:p>
     <w:p>
-      <w:pPr>
-        <w:rPr>
-          <w:rFonts w:hint="eastAsia"/>
-        </w:rPr>
-      </w:pPr>
       <w:r>
         <w:rPr>
           <w:rFonts w:hint="eastAsia"/>
@@ -80,37 +120,7 @@
         <w:rPr>
           <w:rFonts w:hint="eastAsia"/>
         </w:rPr>
-        <w:t xml:space="preserve"> </w:t>
-      </w:r>
-      <w:r>
-        <w:rPr>
-          <w:rFonts w:hint="eastAsia"/>
-        </w:rPr>
-        <w:t xml:space="preserve">Requirement List </w:t>
-      </w:r>
-      <w:r>
-        <w:rPr>
-          <w:rFonts w:hint="eastAsia"/>
-        </w:rPr>
-        <w:t>1</w:t>
-      </w:r>
-      <w:r>
-        <w:rPr>
-          <w:rFonts w:hint="eastAsia"/>
-        </w:rPr>
-        <w:t>~</w:t>
-      </w:r>
-      <w:r>
-        <w:rPr>
-          <w:rFonts w:hint="eastAsia"/>
-        </w:rPr>
-        <w:t>8</w:t>
-      </w:r>
-      <w:r>
-        <w:rPr>
-          <w:rFonts w:hint="eastAsia"/>
-        </w:rPr>
-        <w:t>에 해당하는 Requirement List 및 Use Case Description, Use Case Diagram 작성</w:t>
+        <w:t xml:space="preserve"> Requirement List 1~8에 해당하는 Requirement List 및 Use Case Description, Use Case Diagram 작성</w:t>
       </w:r>
     </w:p>
     <w:p>
@@ -193,7 +203,15 @@
           </w:tcPr>
           <w:p>
             <w:r>
-              <w:t>관리자가 자전거 id, 자전거 제품명, 유형(일반.전기), 소속 대여소, 상태(사용가능/수리중)을 입력해 등록할 수 있다</w:t>
+              <w:t>관리자가 자전거 id, 자전거 제품명, 유형(</w:t>
+            </w:r>
+            <w:proofErr w:type="gramStart"/>
+            <w:r>
+              <w:t>일반.전기</w:t>
+            </w:r>
+            <w:proofErr w:type="gramEnd"/>
+            <w:r>
+              <w:t>), 소속 대여소, 상태(사용가능/수리중)을 입력해 등록할 수 있다</w:t>
             </w:r>
           </w:p>
         </w:tc>
@@ -508,11 +526,6 @@
             <w:tcW w:w="630" w:type="dxa"/>
           </w:tcPr>
           <w:p>
-            <w:pPr>
-              <w:rPr>
-                <w:rFonts w:hint="eastAsia"/>
-              </w:rPr>
-            </w:pPr>
             <w:r>
               <w:rPr>
                 <w:rFonts w:hint="eastAsia"/>
@@ -557,11 +570,6 @@
             <w:tcW w:w="630" w:type="dxa"/>
           </w:tcPr>
           <w:p>
-            <w:pPr>
-              <w:rPr>
-                <w:rFonts w:hint="eastAsia"/>
-              </w:rPr>
-            </w:pPr>
             <w:r>
               <w:rPr>
                 <w:rFonts w:hint="eastAsia"/>
@@ -575,11 +583,6 @@
             <w:tcW w:w="5380" w:type="dxa"/>
           </w:tcPr>
           <w:p>
-            <w:pPr>
-              <w:rPr>
-                <w:rFonts w:hint="eastAsia"/>
-              </w:rPr>
-            </w:pPr>
             <w:r>
               <w:rPr>
                 <w:rFonts w:hint="eastAsia"/>
@@ -593,11 +596,6 @@
             <w:tcW w:w="3005" w:type="dxa"/>
           </w:tcPr>
           <w:p>
-            <w:pPr>
-              <w:rPr>
-                <w:rFonts w:hint="eastAsia"/>
-              </w:rPr>
-            </w:pPr>
             <w:r>
               <w:rPr>
                 <w:rFonts w:hint="eastAsia"/>
@@ -616,11 +614,6 @@
             <w:tcW w:w="630" w:type="dxa"/>
           </w:tcPr>
           <w:p>
-            <w:pPr>
-              <w:rPr>
-                <w:rFonts w:hint="eastAsia"/>
-              </w:rPr>
-            </w:pPr>
             <w:r>
               <w:rPr>
                 <w:rFonts w:hint="eastAsia"/>
@@ -634,11 +627,6 @@
             <w:tcW w:w="5380" w:type="dxa"/>
           </w:tcPr>
           <w:p>
-            <w:pPr>
-              <w:rPr>
-                <w:rFonts w:hint="eastAsia"/>
-              </w:rPr>
-            </w:pPr>
             <w:r>
               <w:rPr>
                 <w:rFonts w:hint="eastAsia"/>
@@ -652,11 +640,6 @@
             <w:tcW w:w="3005" w:type="dxa"/>
           </w:tcPr>
           <w:p>
-            <w:pPr>
-              <w:rPr>
-                <w:rFonts w:hint="eastAsia"/>
-              </w:rPr>
-            </w:pPr>
             <w:r>
               <w:rPr>
                 <w:rFonts w:hint="eastAsia"/>
@@ -675,11 +658,6 @@
             <w:tcW w:w="630" w:type="dxa"/>
           </w:tcPr>
           <w:p>
-            <w:pPr>
-              <w:rPr>
-                <w:rFonts w:hint="eastAsia"/>
-              </w:rPr>
-            </w:pPr>
             <w:r>
               <w:rPr>
                 <w:rFonts w:hint="eastAsia"/>
@@ -693,11 +671,6 @@
             <w:tcW w:w="5380" w:type="dxa"/>
           </w:tcPr>
           <w:p>
-            <w:pPr>
-              <w:rPr>
-                <w:rFonts w:hint="eastAsia"/>
-              </w:rPr>
-            </w:pPr>
             <w:r>
               <w:rPr>
                 <w:rFonts w:hint="eastAsia"/>
@@ -711,11 +684,6 @@
             <w:tcW w:w="3005" w:type="dxa"/>
           </w:tcPr>
           <w:p>
-            <w:pPr>
-              <w:rPr>
-                <w:rFonts w:hint="eastAsia"/>
-              </w:rPr>
-            </w:pPr>
             <w:r>
               <w:rPr>
                 <w:rFonts w:hint="eastAsia"/>
@@ -734,11 +702,6 @@
             <w:tcW w:w="630" w:type="dxa"/>
           </w:tcPr>
           <w:p>
-            <w:pPr>
-              <w:rPr>
-                <w:rFonts w:hint="eastAsia"/>
-              </w:rPr>
-            </w:pPr>
             <w:r>
               <w:rPr>
                 <w:rFonts w:hint="eastAsia"/>
@@ -752,11 +715,6 @@
             <w:tcW w:w="5380" w:type="dxa"/>
           </w:tcPr>
           <w:p>
-            <w:pPr>
-              <w:rPr>
-                <w:rFonts w:hint="eastAsia"/>
-              </w:rPr>
-            </w:pPr>
             <w:r>
               <w:rPr>
                 <w:rFonts w:hint="eastAsia"/>
@@ -770,11 +728,6 @@
             <w:tcW w:w="3005" w:type="dxa"/>
           </w:tcPr>
           <w:p>
-            <w:pPr>
-              <w:rPr>
-                <w:rFonts w:hint="eastAsia"/>
-              </w:rPr>
-            </w:pPr>
             <w:r>
               <w:rPr>
                 <w:rFonts w:hint="eastAsia"/>
@@ -793,11 +746,6 @@
             <w:tcW w:w="630" w:type="dxa"/>
           </w:tcPr>
           <w:p>
-            <w:pPr>
-              <w:rPr>
-                <w:rFonts w:hint="eastAsia"/>
-              </w:rPr>
-            </w:pPr>
             <w:r>
               <w:rPr>
                 <w:rFonts w:hint="eastAsia"/>
@@ -811,11 +759,6 @@
             <w:tcW w:w="5380" w:type="dxa"/>
           </w:tcPr>
           <w:p>
-            <w:pPr>
-              <w:rPr>
-                <w:rFonts w:hint="eastAsia"/>
-              </w:rPr>
-            </w:pPr>
             <w:r>
               <w:rPr>
                 <w:rFonts w:hint="eastAsia"/>
@@ -829,11 +772,6 @@
             <w:tcW w:w="3005" w:type="dxa"/>
           </w:tcPr>
           <w:p>
-            <w:pPr>
-              <w:rPr>
-                <w:rFonts w:hint="eastAsia"/>
-              </w:rPr>
-            </w:pPr>
             <w:r>
               <w:rPr>
                 <w:rFonts w:hint="eastAsia"/>
@@ -852,11 +790,6 @@
             <w:tcW w:w="630" w:type="dxa"/>
           </w:tcPr>
           <w:p>
-            <w:pPr>
-              <w:rPr>
-                <w:rFonts w:hint="eastAsia"/>
-              </w:rPr>
-            </w:pPr>
             <w:r>
               <w:rPr>
                 <w:rFonts w:hint="eastAsia"/>
@@ -870,11 +803,6 @@
             <w:tcW w:w="5380" w:type="dxa"/>
           </w:tcPr>
           <w:p>
-            <w:pPr>
-              <w:rPr>
-                <w:rFonts w:hint="eastAsia"/>
-              </w:rPr>
-            </w:pPr>
             <w:r>
               <w:rPr>
                 <w:rFonts w:hint="eastAsia"/>
@@ -888,11 +816,6 @@
             <w:tcW w:w="3005" w:type="dxa"/>
           </w:tcPr>
           <w:p>
-            <w:pPr>
-              <w:rPr>
-                <w:rFonts w:hint="eastAsia"/>
-              </w:rPr>
-            </w:pPr>
             <w:r>
               <w:rPr>
                 <w:rFonts w:hint="eastAsia"/>
@@ -911,11 +834,6 @@
             <w:tcW w:w="630" w:type="dxa"/>
           </w:tcPr>
           <w:p>
-            <w:pPr>
-              <w:rPr>
-                <w:rFonts w:hint="eastAsia"/>
-              </w:rPr>
-            </w:pPr>
             <w:r>
               <w:rPr>
                 <w:rFonts w:hint="eastAsia"/>
@@ -929,11 +847,30 @@
             <w:tcW w:w="5380" w:type="dxa"/>
           </w:tcPr>
           <w:p>
-            <w:pPr>
-              <w:rPr>
-                <w:rFonts w:hint="eastAsia"/>
-              </w:rPr>
-            </w:pPr>
+            <w:r>
+              <w:rPr>
+                <w:rFonts w:hint="eastAsia"/>
+              </w:rPr>
+              <w:t>회원</w:t>
+            </w:r>
+            <w:r>
+              <w:rPr>
+                <w:rFonts w:hint="eastAsia"/>
+              </w:rPr>
+              <w:t>이 현재 대여 중인</w:t>
+            </w:r>
+            <w:r>
+              <w:rPr>
+                <w:rFonts w:hint="eastAsia"/>
+              </w:rPr>
+              <w:t xml:space="preserve"> 자전거</w:t>
+            </w:r>
+            <w:r>
+              <w:rPr>
+                <w:rFonts w:hint="eastAsia"/>
+              </w:rPr>
+              <w:t>를 조회하면 해당 리스트가 출력된다.</w:t>
+            </w:r>
           </w:p>
         </w:tc>
         <w:tc>
@@ -941,11 +878,12 @@
             <w:tcW w:w="3005" w:type="dxa"/>
           </w:tcPr>
           <w:p>
-            <w:pPr>
-              <w:rPr>
-                <w:rFonts w:hint="eastAsia"/>
-              </w:rPr>
-            </w:pPr>
+            <w:r>
+              <w:rPr>
+                <w:rFonts w:hint="eastAsia"/>
+              </w:rPr>
+              <w:t>자전거 대여 정보 조회</w:t>
+            </w:r>
           </w:p>
         </w:tc>
       </w:tr>
@@ -958,6 +896,50 @@
             <w:tcW w:w="630" w:type="dxa"/>
           </w:tcPr>
           <w:p>
+            <w:r>
+              <w:rPr>
+                <w:rFonts w:hint="eastAsia"/>
+              </w:rPr>
+              <w:t>18</w:t>
+            </w:r>
+          </w:p>
+        </w:tc>
+        <w:tc>
+          <w:tcPr>
+            <w:tcW w:w="5380" w:type="dxa"/>
+          </w:tcPr>
+          <w:p>
+            <w:r>
+              <w:rPr>
+                <w:rFonts w:hint="eastAsia"/>
+              </w:rPr>
+              <w:t>회원이 자전거 예약대기 정보를 조회하면 해당 리스트가 출력된다.</w:t>
+            </w:r>
+          </w:p>
+        </w:tc>
+        <w:tc>
+          <w:tcPr>
+            <w:tcW w:w="3005" w:type="dxa"/>
+          </w:tcPr>
+          <w:p>
+            <w:r>
+              <w:rPr>
+                <w:rFonts w:hint="eastAsia"/>
+              </w:rPr>
+              <w:t>자전거 예약대기 조회</w:t>
+            </w:r>
+          </w:p>
+        </w:tc>
+      </w:tr>
+      <w:tr>
+        <w:trPr>
+          <w:trHeight w:val="300"/>
+        </w:trPr>
+        <w:tc>
+          <w:tcPr>
+            <w:tcW w:w="630" w:type="dxa"/>
+          </w:tcPr>
+          <w:p>
             <w:pPr>
               <w:rPr>
                 <w:rFonts w:hint="eastAsia"/>
@@ -967,7 +949,7 @@
               <w:rPr>
                 <w:rFonts w:hint="eastAsia"/>
               </w:rPr>
-              <w:t>18</w:t>
+              <w:t>19</w:t>
             </w:r>
           </w:p>
         </w:tc>
@@ -981,6 +963,12 @@
                 <w:rFonts w:hint="eastAsia"/>
               </w:rPr>
             </w:pPr>
+            <w:r>
+              <w:rPr>
+                <w:rFonts w:hint="eastAsia"/>
+              </w:rPr>
+              <w:t>회원이 각 예약대기에 대해 취소할 수 있다.</w:t>
+            </w:r>
           </w:p>
         </w:tc>
         <w:tc>
@@ -988,11 +976,120 @@
             <w:tcW w:w="3005" w:type="dxa"/>
           </w:tcPr>
           <w:p>
+            <w:r>
+              <w:rPr>
+                <w:rFonts w:hint="eastAsia"/>
+              </w:rPr>
+              <w:t>예약대기 취소</w:t>
+            </w:r>
+          </w:p>
+        </w:tc>
+      </w:tr>
+      <w:tr>
+        <w:trPr>
+          <w:trHeight w:val="300"/>
+        </w:trPr>
+        <w:tc>
+          <w:tcPr>
+            <w:tcW w:w="630" w:type="dxa"/>
+          </w:tcPr>
+          <w:p>
             <w:pPr>
               <w:rPr>
                 <w:rFonts w:hint="eastAsia"/>
               </w:rPr>
             </w:pPr>
+            <w:r>
+              <w:rPr>
+                <w:rFonts w:hint="eastAsia"/>
+              </w:rPr>
+              <w:t>20</w:t>
+            </w:r>
+          </w:p>
+        </w:tc>
+        <w:tc>
+          <w:tcPr>
+            <w:tcW w:w="5380" w:type="dxa"/>
+          </w:tcPr>
+          <w:p>
+            <w:pPr>
+              <w:rPr>
+                <w:rFonts w:hint="eastAsia"/>
+              </w:rPr>
+            </w:pPr>
+            <w:r>
+              <w:rPr>
+                <w:rFonts w:hint="eastAsia"/>
+              </w:rPr>
+              <w:t>회원이 자전거 대여 정보 조회 화면에서 특정 자전거를 지정된 대여소에 반납할 수 있다.</w:t>
+            </w:r>
+          </w:p>
+        </w:tc>
+        <w:tc>
+          <w:tcPr>
+            <w:tcW w:w="3005" w:type="dxa"/>
+          </w:tcPr>
+          <w:p>
+            <w:r>
+              <w:rPr>
+                <w:rFonts w:hint="eastAsia"/>
+              </w:rPr>
+              <w:t>자전거 반납</w:t>
+            </w:r>
+          </w:p>
+        </w:tc>
+      </w:tr>
+      <w:tr>
+        <w:trPr>
+          <w:trHeight w:val="300"/>
+        </w:trPr>
+        <w:tc>
+          <w:tcPr>
+            <w:tcW w:w="630" w:type="dxa"/>
+          </w:tcPr>
+          <w:p>
+            <w:pPr>
+              <w:rPr>
+                <w:rFonts w:hint="eastAsia"/>
+              </w:rPr>
+            </w:pPr>
+            <w:r>
+              <w:rPr>
+                <w:rFonts w:hint="eastAsia"/>
+              </w:rPr>
+              <w:t>21</w:t>
+            </w:r>
+          </w:p>
+        </w:tc>
+        <w:tc>
+          <w:tcPr>
+            <w:tcW w:w="5380" w:type="dxa"/>
+          </w:tcPr>
+          <w:p>
+            <w:pPr>
+              <w:rPr>
+                <w:rFonts w:hint="eastAsia"/>
+              </w:rPr>
+            </w:pPr>
+            <w:r>
+              <w:rPr>
+                <w:rFonts w:hint="eastAsia"/>
+              </w:rPr>
+              <w:t>자전거 반납 후에 사용자의 위치 정보를 기반으로 근처 식당을 추천받아서 예약할 수 있는 외부 서비스와 연결된다.</w:t>
+            </w:r>
+          </w:p>
+        </w:tc>
+        <w:tc>
+          <w:tcPr>
+            <w:tcW w:w="3005" w:type="dxa"/>
+          </w:tcPr>
+          <w:p>
+            <w:r>
+              <w:rPr>
+                <w:rFonts w:hint="eastAsia"/>
+              </w:rPr>
+              <w:t>식당 추천 및 예약</w:t>
+            </w:r>
           </w:p>
         </w:tc>
       </w:tr>

</xml_diff>

<commit_message>
v3.5 update by 유연호
</commit_message>
<xml_diff>
--- a/T7RequirementList.docx
+++ b/T7RequirementList.docx
@@ -123,6 +123,7 @@
       </w:r>
     </w:p>
     <w:p>
+      <w:proofErr w:type="spellStart"/>
       <w:r>
         <w:rPr>
           <w:rFonts w:hint="eastAsia"/>
@@ -132,6 +133,7 @@
         </w:rPr>
         <w:t>정희송</w:t>
       </w:r>
+      <w:proofErr w:type="spellEnd"/>
       <w:r>
         <w:rPr>
           <w:rFonts w:hint="eastAsia"/>
@@ -160,6 +162,7 @@
       </w:r>
     </w:p>
     <w:p>
+      <w:proofErr w:type="spellStart"/>
       <w:r>
         <w:rPr>
           <w:rFonts w:hint="eastAsia"/>
@@ -169,6 +172,7 @@
         </w:rPr>
         <w:t>한정민</w:t>
       </w:r>
+      <w:proofErr w:type="spellEnd"/>
       <w:r>
         <w:rPr>
           <w:rFonts w:hint="eastAsia"/>
@@ -292,7 +296,21 @@
               <w:rPr>
                 <w:color w:val="0F4761" w:themeColor="accent1" w:themeShade="BF"/>
               </w:rPr>
-              <w:t>관리자가 자전거 id, 자전거 제품명, 유형(일반.전기), 소속 대여소, 상태(사용가능/수리중)을 입력해 등록할 수 있다</w:t>
+              <w:t>관리자가 자전거 id, 자전거 제품명, 유형(일반.전기), 소속 대여소, 상태(사용가능/</w:t>
+            </w:r>
+            <w:proofErr w:type="spellStart"/>
+            <w:r>
+              <w:rPr>
+                <w:color w:val="0F4761" w:themeColor="accent1" w:themeShade="BF"/>
+              </w:rPr>
+              <w:t>수리중</w:t>
+            </w:r>
+            <w:proofErr w:type="spellEnd"/>
+            <w:r>
+              <w:rPr>
+                <w:color w:val="0F4761" w:themeColor="accent1" w:themeShade="BF"/>
+              </w:rPr>
+              <w:t>)을 입력해 등록할 수 있다</w:t>
             </w:r>
           </w:p>
         </w:tc>
@@ -1559,7 +1577,23 @@
                 <w:rFonts w:hint="eastAsia"/>
                 <w:color w:val="BF4E14" w:themeColor="accent2" w:themeShade="BF"/>
               </w:rPr>
-              <w:t>자전거 반납 후에 사용자의 위치 정보를 기반으로 근처 식당을 추천받아서 예약할 수 있는 외부 서비스와 연결된다.</w:t>
+              <w:t xml:space="preserve">자전거 반납 후에 사용자의 위치 정보를 기반으로 근처 식당을 </w:t>
+            </w:r>
+            <w:proofErr w:type="spellStart"/>
+            <w:r>
+              <w:rPr>
+                <w:rFonts w:hint="eastAsia"/>
+                <w:color w:val="BF4E14" w:themeColor="accent2" w:themeShade="BF"/>
+              </w:rPr>
+              <w:t>추천받아서</w:t>
+            </w:r>
+            <w:proofErr w:type="spellEnd"/>
+            <w:r>
+              <w:rPr>
+                <w:rFonts w:hint="eastAsia"/>
+                <w:color w:val="BF4E14" w:themeColor="accent2" w:themeShade="BF"/>
+              </w:rPr>
+              <w:t xml:space="preserve"> 예약할 수 있는 외부 서비스와 연결된다.</w:t>
             </w:r>
           </w:p>
         </w:tc>
@@ -1622,7 +1656,21 @@
                 <w:rFonts w:hint="eastAsia"/>
                 <w:color w:val="4EA72E" w:themeColor="accent6"/>
               </w:rPr>
-              <w:t>요금은 반납 시 사용 시간에 따라 자동 결제된다. 요금 조회 화면에서는 대여 시간 및 요금을 볼 수 있다.</w:t>
+              <w:t xml:space="preserve">요금은 반납 시 사용 시간에 따라 자동 결제된다. </w:t>
+            </w:r>
+            <w:r>
+              <w:rPr>
+                <w:rFonts w:hint="eastAsia"/>
+                <w:color w:val="4EA72E" w:themeColor="accent6"/>
+              </w:rPr>
+              <w:t xml:space="preserve">회원은 </w:t>
+            </w:r>
+            <w:r>
+              <w:rPr>
+                <w:rFonts w:hint="eastAsia"/>
+                <w:color w:val="4EA72E" w:themeColor="accent6"/>
+              </w:rPr>
+              <w:t>요금 조회 화면에서는 대여 시간 및 요금을 볼 수 있다.</w:t>
             </w:r>
           </w:p>
         </w:tc>
@@ -1690,6 +1738,13 @@
                 <w:rFonts w:hint="eastAsia"/>
                 <w:color w:val="4EA72E" w:themeColor="accent6"/>
               </w:rPr>
+              <w:t xml:space="preserve">회원은 </w:t>
+            </w:r>
+            <w:r>
+              <w:rPr>
+                <w:rFonts w:hint="eastAsia"/>
+                <w:color w:val="4EA72E" w:themeColor="accent6"/>
+              </w:rPr>
               <w:t>과거 대여 기록을 조회할 수 있다. 기본으로 날짜별로 출력된다.</w:t>
             </w:r>
           </w:p>
@@ -1957,7 +2012,14 @@
                 <w:rFonts w:hint="eastAsia"/>
                 <w:color w:val="4EA72E" w:themeColor="accent6"/>
               </w:rPr>
-              <w:t>지역별 조회</w:t>
+              <w:t xml:space="preserve">지역별 </w:t>
+            </w:r>
+            <w:r>
+              <w:rPr>
+                <w:rFonts w:hint="eastAsia"/>
+                <w:color w:val="4EA72E" w:themeColor="accent6"/>
+              </w:rPr>
+              <w:t>정렬</w:t>
             </w:r>
           </w:p>
         </w:tc>

</xml_diff>